<commit_message>
Updates following March newsletter
</commit_message>
<xml_diff>
--- a/www/documents/currentsinglesboxleague.docx
+++ b/www/documents/currentsinglesboxleague.docx
@@ -7,7 +7,22 @@
         <w:pStyle w:val="Heading1"/>
       </w:pPr>
       <w:r>
-        <w:t>Current Singles Box League – 1</w:t>
+        <w:t xml:space="preserve">Current Singles Box League – </w:t>
+      </w:r>
+      <w:r>
+        <w:t>9</w:t>
+      </w:r>
+      <w:r>
+        <w:rPr>
+          <w:vertAlign w:val="superscript"/>
+        </w:rPr>
+        <w:t>th</w:t>
+      </w:r>
+      <w:r>
+        <w:t xml:space="preserve"> March</w:t>
+      </w:r>
+      <w:r>
+        <w:t xml:space="preserve"> to 31</w:t>
       </w:r>
       <w:r>
         <w:rPr>
@@ -19,38 +34,25 @@
         <w:t xml:space="preserve"> </w:t>
       </w:r>
       <w:r>
-        <w:t>November</w:t>
-      </w:r>
-      <w:r>
-        <w:t xml:space="preserve"> to 31</w:t>
-      </w:r>
-      <w:r>
-        <w:rPr>
-          <w:vertAlign w:val="superscript"/>
-        </w:rPr>
-        <w:t>st</w:t>
+        <w:t>May</w:t>
       </w:r>
       <w:r>
         <w:t xml:space="preserve"> </w:t>
       </w:r>
       <w:r>
-        <w:t>December</w:t>
-      </w:r>
-      <w:r>
-        <w:t xml:space="preserve"> 2018.</w:t>
+        <w:t>2020</w:t>
+      </w:r>
+      <w:r>
+        <w:t>.</w:t>
       </w:r>
     </w:p>
     <w:p>
       <w:r>
-        <w:rPr>
-          <w:noProof/>
-          <w:lang w:val="en-US"/>
-        </w:rPr>
         <w:drawing>
-          <wp:inline distT="0" distB="0" distL="0" distR="0" wp14:anchorId="0897AE44" wp14:editId="09724384">
-            <wp:extent cx="6645910" cy="9307195"/>
-            <wp:effectExtent l="0" t="0" r="8890" b="0"/>
-            <wp:docPr id="2" name="Picture 2"/>
+          <wp:inline distT="0" distB="0" distL="0" distR="0" wp14:anchorId="248D2405" wp14:editId="4E412BEF">
+            <wp:extent cx="6645910" cy="4639945"/>
+            <wp:effectExtent l="0" t="0" r="8890" b="8255"/>
+            <wp:docPr id="1" name="Picture 1"/>
             <wp:cNvGraphicFramePr>
               <a:graphicFrameLocks xmlns:a="http://schemas.openxmlformats.org/drawingml/2006/main" noChangeAspect="1"/>
             </wp:cNvGraphicFramePr>
@@ -58,17 +60,11 @@
               <a:graphicData uri="http://schemas.openxmlformats.org/drawingml/2006/picture">
                 <pic:pic xmlns:pic="http://schemas.openxmlformats.org/drawingml/2006/picture">
                   <pic:nvPicPr>
-                    <pic:cNvPr id="2" name="boxleagues1.png"/>
+                    <pic:cNvPr id="1" name=""/>
                     <pic:cNvPicPr/>
                   </pic:nvPicPr>
                   <pic:blipFill>
-                    <a:blip r:embed="rId4">
-                      <a:extLst>
-                        <a:ext uri="{28A0092B-C50C-407E-A947-70E740481C1C}">
-                          <a14:useLocalDpi xmlns:a14="http://schemas.microsoft.com/office/drawing/2010/main" val="0"/>
-                        </a:ext>
-                      </a:extLst>
-                    </a:blip>
+                    <a:blip r:embed="rId4"/>
                     <a:stretch>
                       <a:fillRect/>
                     </a:stretch>
@@ -76,7 +72,7 @@
                   <pic:spPr>
                     <a:xfrm>
                       <a:off x="0" y="0"/>
-                      <a:ext cx="6645910" cy="9307195"/>
+                      <a:ext cx="6645910" cy="4639945"/>
                     </a:xfrm>
                     <a:prstGeom prst="rect">
                       <a:avLst/>
@@ -88,7 +84,46 @@
           </wp:inline>
         </w:drawing>
       </w:r>
+    </w:p>
+    <w:p>
       <w:bookmarkStart w:id="0" w:name="_GoBack"/>
+      <w:r>
+        <w:drawing>
+          <wp:inline distT="0" distB="0" distL="0" distR="0" wp14:anchorId="463F53AB" wp14:editId="37B41133">
+            <wp:extent cx="6645910" cy="2319655"/>
+            <wp:effectExtent l="0" t="0" r="8890" b="0"/>
+            <wp:docPr id="3" name="Picture 3"/>
+            <wp:cNvGraphicFramePr>
+              <a:graphicFrameLocks xmlns:a="http://schemas.openxmlformats.org/drawingml/2006/main" noChangeAspect="1"/>
+            </wp:cNvGraphicFramePr>
+            <a:graphic xmlns:a="http://schemas.openxmlformats.org/drawingml/2006/main">
+              <a:graphicData uri="http://schemas.openxmlformats.org/drawingml/2006/picture">
+                <pic:pic xmlns:pic="http://schemas.openxmlformats.org/drawingml/2006/picture">
+                  <pic:nvPicPr>
+                    <pic:cNvPr id="1" name=""/>
+                    <pic:cNvPicPr/>
+                  </pic:nvPicPr>
+                  <pic:blipFill>
+                    <a:blip r:embed="rId5"/>
+                    <a:stretch>
+                      <a:fillRect/>
+                    </a:stretch>
+                  </pic:blipFill>
+                  <pic:spPr>
+                    <a:xfrm>
+                      <a:off x="0" y="0"/>
+                      <a:ext cx="6645910" cy="2319655"/>
+                    </a:xfrm>
+                    <a:prstGeom prst="rect">
+                      <a:avLst/>
+                    </a:prstGeom>
+                  </pic:spPr>
+                </pic:pic>
+              </a:graphicData>
+            </a:graphic>
+          </wp:inline>
+        </w:drawing>
+      </w:r>
       <w:bookmarkEnd w:id="0"/>
     </w:p>
     <w:sectPr>

</xml_diff>